<commit_message>
Adding some beautiful element into some page and now can login with Nickname
Login with nickname, add badge into Jam Selesai Pilar Page, adding table Lapor Bug into IT's Page Dashboard
</commit_message>
<xml_diff>
--- a/public/doc/kebidanan/skl-ahmad.docx
+++ b/public/doc/kebidanan/skl-ahmad.docx
@@ -817,6 +817,14 @@
         <w:tab/>
         <w:t>: ${bb}</w:t>
       </w:r>
+      <w:r>
+        <w:rPr>
+          <w:rFonts w:ascii="Times New Roman" w:hAnsi="Times New Roman" w:cs="Times New Roman"/>
+          <w:sz w:val="24"/>
+          <w:lang w:val="en-US"/>
+        </w:rPr>
+        <w:t xml:space="preserve"> gram</w:t>
+      </w:r>
     </w:p>
     <w:p>
       <w:pPr>
@@ -897,6 +905,16 @@
         </w:rPr>
         <w:t>}</w:t>
       </w:r>
+      <w:r>
+        <w:rPr>
+          <w:rFonts w:ascii="Times New Roman" w:hAnsi="Times New Roman" w:cs="Times New Roman"/>
+          <w:sz w:val="24"/>
+          <w:lang w:val="en-US"/>
+        </w:rPr>
+        <w:t xml:space="preserve"> cm</w:t>
+      </w:r>
+      <w:bookmarkStart w:id="0" w:name="_GoBack"/>
+      <w:bookmarkEnd w:id="0"/>
     </w:p>
     <w:p>
       <w:pPr>
@@ -1127,8 +1145,6 @@
           <w:lang w:val="en-US"/>
         </w:rPr>
       </w:pPr>
-      <w:bookmarkStart w:id="0" w:name="_GoBack"/>
-      <w:bookmarkEnd w:id="0"/>
     </w:p>
     <w:sectPr>
       <w:headerReference w:type="default" r:id="rId8"/>

</xml_diff>

<commit_message>
Fix Bugs in SKL Controller and View
</commit_message>
<xml_diff>
--- a/public/doc/kebidanan/skl-ahmad.docx
+++ b/public/doc/kebidanan/skl-ahmad.docx
@@ -37,7 +37,6 @@
         </w:rPr>
       </w:pPr>
       <w:proofErr w:type="spellStart"/>
-      <w:proofErr w:type="gramStart"/>
       <w:r>
         <w:rPr>
           <w:rFonts w:ascii="Times New Roman" w:hAnsi="Times New Roman" w:cs="Times New Roman"/>
@@ -55,9 +54,9 @@
           <w:sz w:val="24"/>
           <w:lang w:val="en-US"/>
         </w:rPr>
-        <w:t xml:space="preserve"> :</w:t>
-      </w:r>
-      <w:proofErr w:type="gramEnd"/>
+        <w:t xml:space="preserve"> : ${</w:t>
+      </w:r>
+      <w:proofErr w:type="spellStart"/>
       <w:r>
         <w:rPr>
           <w:rFonts w:ascii="Times New Roman" w:hAnsi="Times New Roman" w:cs="Times New Roman"/>
@@ -65,9 +64,9 @@
           <w:sz w:val="24"/>
           <w:lang w:val="en-US"/>
         </w:rPr>
-        <w:t xml:space="preserve"> ${</w:t>
-      </w:r>
-      <w:proofErr w:type="spellStart"/>
+        <w:t>no_surat</w:t>
+      </w:r>
+      <w:proofErr w:type="spellEnd"/>
       <w:r>
         <w:rPr>
           <w:rFonts w:ascii="Times New Roman" w:hAnsi="Times New Roman" w:cs="Times New Roman"/>
@@ -75,9 +74,8 @@
           <w:sz w:val="24"/>
           <w:lang w:val="en-US"/>
         </w:rPr>
-        <w:t>no_surat</w:t>
-      </w:r>
-      <w:proofErr w:type="spellEnd"/>
+        <w:t>}/KET/IKP/III.6.AU/PKUSKH/</w:t>
+      </w:r>
       <w:r>
         <w:rPr>
           <w:rFonts w:ascii="Times New Roman" w:hAnsi="Times New Roman" w:cs="Times New Roman"/>
@@ -85,836 +83,854 @@
           <w:sz w:val="24"/>
           <w:lang w:val="en-US"/>
         </w:rPr>
-        <w:t>}/KET/IKP/III.6.AU/PKUSKH/2020</w:t>
-      </w:r>
-    </w:p>
-    <w:p>
-      <w:pPr>
-        <w:spacing w:after="0"/>
+        <w:t>${</w:t>
+      </w:r>
+      <w:r>
         <w:rPr>
           <w:rFonts w:ascii="Times New Roman" w:hAnsi="Times New Roman" w:cs="Times New Roman"/>
           <w:b/>
           <w:sz w:val="24"/>
           <w:lang w:val="en-US"/>
         </w:rPr>
-      </w:pPr>
-    </w:p>
-    <w:p>
-      <w:pPr>
-        <w:spacing w:after="0"/>
-        <w:rPr>
-          <w:rFonts w:ascii="Times New Roman" w:hAnsi="Times New Roman" w:cs="Times New Roman"/>
-          <w:sz w:val="24"/>
-          <w:lang w:val="en-US"/>
-        </w:rPr>
-      </w:pPr>
-      <w:proofErr w:type="spellStart"/>
-      <w:r>
-        <w:rPr>
-          <w:rFonts w:ascii="Times New Roman" w:hAnsi="Times New Roman" w:cs="Times New Roman"/>
-          <w:sz w:val="24"/>
-          <w:lang w:val="en-US"/>
-        </w:rPr>
-        <w:t>Telah</w:t>
-      </w:r>
-      <w:proofErr w:type="spellEnd"/>
-      <w:r>
-        <w:rPr>
-          <w:rFonts w:ascii="Times New Roman" w:hAnsi="Times New Roman" w:cs="Times New Roman"/>
-          <w:sz w:val="24"/>
-          <w:lang w:val="en-US"/>
-        </w:rPr>
-        <w:t xml:space="preserve"> </w:t>
-      </w:r>
-      <w:proofErr w:type="spellStart"/>
-      <w:r>
-        <w:rPr>
-          <w:rFonts w:ascii="Times New Roman" w:hAnsi="Times New Roman" w:cs="Times New Roman"/>
-          <w:sz w:val="24"/>
-          <w:lang w:val="en-US"/>
-        </w:rPr>
-        <w:t>Lahir</w:t>
-      </w:r>
-      <w:proofErr w:type="spellEnd"/>
-      <w:r>
-        <w:rPr>
-          <w:rFonts w:ascii="Times New Roman" w:hAnsi="Times New Roman" w:cs="Times New Roman"/>
-          <w:sz w:val="24"/>
-          <w:lang w:val="en-US"/>
-        </w:rPr>
-        <w:t xml:space="preserve"> </w:t>
-      </w:r>
-      <w:proofErr w:type="spellStart"/>
-      <w:r>
-        <w:rPr>
-          <w:rFonts w:ascii="Times New Roman" w:hAnsi="Times New Roman" w:cs="Times New Roman"/>
-          <w:sz w:val="24"/>
-          <w:lang w:val="en-US"/>
-        </w:rPr>
-        <w:t>Pada</w:t>
-      </w:r>
-      <w:proofErr w:type="spellEnd"/>
-    </w:p>
-    <w:p>
-      <w:pPr>
-        <w:spacing w:after="0"/>
-        <w:rPr>
-          <w:rFonts w:ascii="Times New Roman" w:hAnsi="Times New Roman" w:cs="Times New Roman"/>
-          <w:sz w:val="24"/>
-          <w:lang w:val="en-US"/>
-        </w:rPr>
-      </w:pPr>
-      <w:r>
-        <w:rPr>
-          <w:rFonts w:ascii="Times New Roman" w:hAnsi="Times New Roman" w:cs="Times New Roman"/>
-          <w:sz w:val="24"/>
-          <w:lang w:val="en-US"/>
-        </w:rPr>
-        <w:tab/>
-        <w:t>Hari</w:t>
-      </w:r>
-      <w:r>
-        <w:rPr>
-          <w:rFonts w:ascii="Times New Roman" w:hAnsi="Times New Roman" w:cs="Times New Roman"/>
-          <w:sz w:val="24"/>
-          <w:lang w:val="en-US"/>
-        </w:rPr>
-        <w:tab/>
-      </w:r>
-      <w:r>
-        <w:rPr>
-          <w:rFonts w:ascii="Times New Roman" w:hAnsi="Times New Roman" w:cs="Times New Roman"/>
-          <w:sz w:val="24"/>
-          <w:lang w:val="en-US"/>
-        </w:rPr>
-        <w:tab/>
-      </w:r>
-      <w:r>
-        <w:rPr>
-          <w:rFonts w:ascii="Times New Roman" w:hAnsi="Times New Roman" w:cs="Times New Roman"/>
-          <w:sz w:val="24"/>
-          <w:lang w:val="en-US"/>
-        </w:rPr>
-        <w:tab/>
-        <w:t>: ${</w:t>
-      </w:r>
-      <w:proofErr w:type="spellStart"/>
-      <w:r>
-        <w:rPr>
-          <w:rFonts w:ascii="Times New Roman" w:hAnsi="Times New Roman" w:cs="Times New Roman"/>
-          <w:sz w:val="24"/>
-          <w:lang w:val="en-US"/>
-        </w:rPr>
-        <w:t>hari</w:t>
-      </w:r>
-      <w:proofErr w:type="spellEnd"/>
-      <w:r>
-        <w:rPr>
-          <w:rFonts w:ascii="Times New Roman" w:hAnsi="Times New Roman" w:cs="Times New Roman"/>
+        <w:t>thn</w:t>
+      </w:r>
+      <w:r>
+        <w:rPr>
+          <w:rFonts w:ascii="Times New Roman" w:hAnsi="Times New Roman" w:cs="Times New Roman"/>
+          <w:b/>
           <w:sz w:val="24"/>
           <w:lang w:val="en-US"/>
         </w:rPr>
         <w:t>}</w:t>
-      </w:r>
-    </w:p>
-    <w:p>
-      <w:pPr>
-        <w:spacing w:after="0"/>
-        <w:rPr>
-          <w:rFonts w:ascii="Times New Roman" w:hAnsi="Times New Roman" w:cs="Times New Roman"/>
-          <w:sz w:val="24"/>
-          <w:lang w:val="en-US"/>
-        </w:rPr>
-      </w:pPr>
-      <w:r>
-        <w:rPr>
-          <w:rFonts w:ascii="Times New Roman" w:hAnsi="Times New Roman" w:cs="Times New Roman"/>
-          <w:sz w:val="24"/>
-          <w:lang w:val="en-US"/>
-        </w:rPr>
-        <w:tab/>
-      </w:r>
-      <w:proofErr w:type="spellStart"/>
-      <w:r>
-        <w:rPr>
-          <w:rFonts w:ascii="Times New Roman" w:hAnsi="Times New Roman" w:cs="Times New Roman"/>
-          <w:sz w:val="24"/>
-          <w:lang w:val="en-US"/>
-        </w:rPr>
-        <w:t>Tanggal</w:t>
-      </w:r>
-      <w:proofErr w:type="spellEnd"/>
-      <w:r>
-        <w:rPr>
-          <w:rFonts w:ascii="Times New Roman" w:hAnsi="Times New Roman" w:cs="Times New Roman"/>
-          <w:sz w:val="24"/>
-          <w:lang w:val="en-US"/>
-        </w:rPr>
-        <w:tab/>
-      </w:r>
-      <w:r>
-        <w:rPr>
-          <w:rFonts w:ascii="Times New Roman" w:hAnsi="Times New Roman" w:cs="Times New Roman"/>
-          <w:sz w:val="24"/>
-          <w:lang w:val="en-US"/>
-        </w:rPr>
-        <w:tab/>
-      </w:r>
-      <w:r>
-        <w:rPr>
-          <w:rFonts w:ascii="Times New Roman" w:hAnsi="Times New Roman" w:cs="Times New Roman"/>
-          <w:sz w:val="24"/>
-          <w:lang w:val="en-US"/>
-        </w:rPr>
-        <w:t>: ${</w:t>
-      </w:r>
-      <w:proofErr w:type="spellStart"/>
-      <w:r>
-        <w:rPr>
-          <w:rFonts w:ascii="Times New Roman" w:hAnsi="Times New Roman" w:cs="Times New Roman"/>
-          <w:sz w:val="24"/>
-          <w:lang w:val="en-US"/>
-        </w:rPr>
-        <w:t>tgl</w:t>
-      </w:r>
-      <w:proofErr w:type="spellEnd"/>
-      <w:r>
-        <w:rPr>
-          <w:rFonts w:ascii="Times New Roman" w:hAnsi="Times New Roman" w:cs="Times New Roman"/>
-          <w:sz w:val="24"/>
-          <w:lang w:val="en-US"/>
-        </w:rPr>
-        <w:t>}</w:t>
-      </w:r>
-    </w:p>
-    <w:p>
-      <w:pPr>
-        <w:spacing w:after="0"/>
-        <w:rPr>
-          <w:rFonts w:ascii="Times New Roman" w:hAnsi="Times New Roman" w:cs="Times New Roman"/>
-          <w:sz w:val="24"/>
-          <w:lang w:val="en-US"/>
-        </w:rPr>
-      </w:pPr>
-      <w:r>
-        <w:rPr>
-          <w:rFonts w:ascii="Times New Roman" w:hAnsi="Times New Roman" w:cs="Times New Roman"/>
-          <w:sz w:val="24"/>
-          <w:lang w:val="en-US"/>
-        </w:rPr>
-        <w:tab/>
-      </w:r>
-      <w:proofErr w:type="spellStart"/>
-      <w:r>
-        <w:rPr>
-          <w:rFonts w:ascii="Times New Roman" w:hAnsi="Times New Roman" w:cs="Times New Roman"/>
-          <w:sz w:val="24"/>
-          <w:lang w:val="en-US"/>
-        </w:rPr>
-        <w:t>Waktu</w:t>
-      </w:r>
-      <w:proofErr w:type="spellEnd"/>
-      <w:r>
-        <w:rPr>
-          <w:rFonts w:ascii="Times New Roman" w:hAnsi="Times New Roman" w:cs="Times New Roman"/>
-          <w:sz w:val="24"/>
-          <w:lang w:val="en-US"/>
-        </w:rPr>
-        <w:tab/>
-      </w:r>
-      <w:r>
-        <w:rPr>
-          <w:rFonts w:ascii="Times New Roman" w:hAnsi="Times New Roman" w:cs="Times New Roman"/>
-          <w:sz w:val="24"/>
-          <w:lang w:val="en-US"/>
-        </w:rPr>
-        <w:tab/>
-      </w:r>
-      <w:r>
-        <w:rPr>
-          <w:rFonts w:ascii="Times New Roman" w:hAnsi="Times New Roman" w:cs="Times New Roman"/>
-          <w:sz w:val="24"/>
-          <w:lang w:val="en-US"/>
-        </w:rPr>
-        <w:tab/>
-        <w:t>: ${jam}</w:t>
-      </w:r>
-    </w:p>
-    <w:p>
-      <w:pPr>
-        <w:spacing w:after="0"/>
-        <w:rPr>
-          <w:rFonts w:ascii="Times New Roman" w:hAnsi="Times New Roman" w:cs="Times New Roman"/>
-          <w:sz w:val="24"/>
-          <w:lang w:val="en-US"/>
-        </w:rPr>
-      </w:pPr>
-      <w:r>
-        <w:rPr>
-          <w:rFonts w:ascii="Times New Roman" w:hAnsi="Times New Roman" w:cs="Times New Roman"/>
-          <w:sz w:val="24"/>
-          <w:lang w:val="en-US"/>
-        </w:rPr>
-        <w:t xml:space="preserve">Di </w:t>
-      </w:r>
-      <w:proofErr w:type="spellStart"/>
-      <w:r>
-        <w:rPr>
-          <w:rFonts w:ascii="Times New Roman" w:hAnsi="Times New Roman" w:cs="Times New Roman"/>
-          <w:sz w:val="24"/>
-          <w:lang w:val="en-US"/>
-        </w:rPr>
-        <w:t>Rumah</w:t>
-      </w:r>
-      <w:proofErr w:type="spellEnd"/>
-      <w:r>
-        <w:rPr>
-          <w:rFonts w:ascii="Times New Roman" w:hAnsi="Times New Roman" w:cs="Times New Roman"/>
-          <w:sz w:val="24"/>
-          <w:lang w:val="en-US"/>
-        </w:rPr>
-        <w:t xml:space="preserve"> </w:t>
-      </w:r>
-      <w:proofErr w:type="spellStart"/>
-      <w:r>
-        <w:rPr>
-          <w:rFonts w:ascii="Times New Roman" w:hAnsi="Times New Roman" w:cs="Times New Roman"/>
-          <w:sz w:val="24"/>
-          <w:lang w:val="en-US"/>
-        </w:rPr>
-        <w:t>Sakit</w:t>
-      </w:r>
-      <w:proofErr w:type="spellEnd"/>
-      <w:r>
-        <w:rPr>
-          <w:rFonts w:ascii="Times New Roman" w:hAnsi="Times New Roman" w:cs="Times New Roman"/>
-          <w:sz w:val="24"/>
-          <w:lang w:val="en-US"/>
-        </w:rPr>
-        <w:t xml:space="preserve"> PKU </w:t>
-      </w:r>
-      <w:proofErr w:type="spellStart"/>
-      <w:r>
-        <w:rPr>
-          <w:rFonts w:ascii="Times New Roman" w:hAnsi="Times New Roman" w:cs="Times New Roman"/>
-          <w:sz w:val="24"/>
-          <w:lang w:val="en-US"/>
-        </w:rPr>
-        <w:t>Muhammadiyah</w:t>
-      </w:r>
-      <w:proofErr w:type="spellEnd"/>
-      <w:r>
-        <w:rPr>
-          <w:rFonts w:ascii="Times New Roman" w:hAnsi="Times New Roman" w:cs="Times New Roman"/>
-          <w:sz w:val="24"/>
-          <w:lang w:val="en-US"/>
-        </w:rPr>
-        <w:t xml:space="preserve"> </w:t>
-      </w:r>
-      <w:proofErr w:type="spellStart"/>
-      <w:r>
-        <w:rPr>
-          <w:rFonts w:ascii="Times New Roman" w:hAnsi="Times New Roman" w:cs="Times New Roman"/>
-          <w:sz w:val="24"/>
-          <w:lang w:val="en-US"/>
-        </w:rPr>
-        <w:t>Sukoharjo</w:t>
-      </w:r>
-      <w:proofErr w:type="spellEnd"/>
-      <w:r>
-        <w:rPr>
-          <w:rFonts w:ascii="Times New Roman" w:hAnsi="Times New Roman" w:cs="Times New Roman"/>
-          <w:sz w:val="24"/>
-          <w:lang w:val="en-US"/>
-        </w:rPr>
-        <w:t xml:space="preserve"> </w:t>
-      </w:r>
-      <w:proofErr w:type="spellStart"/>
-      <w:r>
-        <w:rPr>
-          <w:rFonts w:ascii="Times New Roman" w:hAnsi="Times New Roman" w:cs="Times New Roman"/>
-          <w:sz w:val="24"/>
-          <w:lang w:val="en-US"/>
-        </w:rPr>
-        <w:t>seorang</w:t>
-      </w:r>
-      <w:proofErr w:type="spellEnd"/>
-      <w:r>
-        <w:rPr>
-          <w:rFonts w:ascii="Times New Roman" w:hAnsi="Times New Roman" w:cs="Times New Roman"/>
-          <w:sz w:val="24"/>
-          <w:lang w:val="en-US"/>
-        </w:rPr>
-        <w:t xml:space="preserve"> </w:t>
-      </w:r>
-      <w:proofErr w:type="spellStart"/>
-      <w:r>
-        <w:rPr>
-          <w:rFonts w:ascii="Times New Roman" w:hAnsi="Times New Roman" w:cs="Times New Roman"/>
-          <w:sz w:val="24"/>
-          <w:lang w:val="en-US"/>
-        </w:rPr>
-        <w:t>bayi</w:t>
-      </w:r>
-      <w:proofErr w:type="spellEnd"/>
-      <w:r>
-        <w:rPr>
-          <w:rFonts w:ascii="Times New Roman" w:hAnsi="Times New Roman" w:cs="Times New Roman"/>
-          <w:sz w:val="24"/>
-          <w:lang w:val="en-US"/>
-        </w:rPr>
-        <w:t xml:space="preserve"> ${</w:t>
-      </w:r>
-      <w:proofErr w:type="spellStart"/>
-      <w:r>
-        <w:rPr>
-          <w:rFonts w:ascii="Times New Roman" w:hAnsi="Times New Roman" w:cs="Times New Roman"/>
-          <w:sz w:val="24"/>
-          <w:lang w:val="en-US"/>
-        </w:rPr>
-        <w:t>kelamin</w:t>
-      </w:r>
-      <w:proofErr w:type="spellEnd"/>
-      <w:r>
-        <w:rPr>
-          <w:rFonts w:ascii="Times New Roman" w:hAnsi="Times New Roman" w:cs="Times New Roman"/>
-          <w:sz w:val="24"/>
-          <w:lang w:val="en-US"/>
-        </w:rPr>
-        <w:t xml:space="preserve">} </w:t>
-      </w:r>
-      <w:proofErr w:type="spellStart"/>
-      <w:r>
-        <w:rPr>
-          <w:rFonts w:ascii="Times New Roman" w:hAnsi="Times New Roman" w:cs="Times New Roman"/>
-          <w:sz w:val="24"/>
-          <w:lang w:val="en-US"/>
-        </w:rPr>
-        <w:t>hidup</w:t>
-      </w:r>
-      <w:proofErr w:type="spellEnd"/>
-      <w:r>
-        <w:rPr>
-          <w:rFonts w:ascii="Times New Roman" w:hAnsi="Times New Roman" w:cs="Times New Roman"/>
-          <w:sz w:val="24"/>
-          <w:lang w:val="en-US"/>
-        </w:rPr>
-        <w:t>.</w:t>
-      </w:r>
-    </w:p>
-    <w:p>
-      <w:pPr>
-        <w:spacing w:after="0"/>
-        <w:rPr>
-          <w:rFonts w:ascii="Times New Roman" w:hAnsi="Times New Roman" w:cs="Times New Roman"/>
-          <w:sz w:val="24"/>
-          <w:lang w:val="en-US"/>
-        </w:rPr>
-      </w:pPr>
-      <w:r>
-        <w:rPr>
-          <w:rFonts w:ascii="Times New Roman" w:hAnsi="Times New Roman" w:cs="Times New Roman"/>
-          <w:sz w:val="24"/>
-          <w:lang w:val="en-US"/>
-        </w:rPr>
-        <w:tab/>
-        <w:t xml:space="preserve">Nama </w:t>
-      </w:r>
-      <w:proofErr w:type="spellStart"/>
-      <w:r>
-        <w:rPr>
-          <w:rFonts w:ascii="Times New Roman" w:hAnsi="Times New Roman" w:cs="Times New Roman"/>
-          <w:sz w:val="24"/>
-          <w:lang w:val="en-US"/>
-        </w:rPr>
-        <w:t>Ibu</w:t>
-      </w:r>
-      <w:proofErr w:type="spellEnd"/>
-      <w:r>
-        <w:rPr>
-          <w:rFonts w:ascii="Times New Roman" w:hAnsi="Times New Roman" w:cs="Times New Roman"/>
-          <w:sz w:val="24"/>
-          <w:lang w:val="en-US"/>
-        </w:rPr>
-        <w:tab/>
-      </w:r>
-      <w:r>
-        <w:rPr>
-          <w:rFonts w:ascii="Times New Roman" w:hAnsi="Times New Roman" w:cs="Times New Roman"/>
-          <w:sz w:val="24"/>
-          <w:lang w:val="en-US"/>
-        </w:rPr>
-        <w:tab/>
-        <w:t>: ${</w:t>
-      </w:r>
-      <w:proofErr w:type="spellStart"/>
-      <w:r>
-        <w:rPr>
-          <w:rFonts w:ascii="Times New Roman" w:hAnsi="Times New Roman" w:cs="Times New Roman"/>
-          <w:sz w:val="24"/>
-          <w:lang w:val="en-US"/>
-        </w:rPr>
-        <w:t>ibu</w:t>
-      </w:r>
-      <w:proofErr w:type="spellEnd"/>
-      <w:r>
-        <w:rPr>
-          <w:rFonts w:ascii="Times New Roman" w:hAnsi="Times New Roman" w:cs="Times New Roman"/>
-          <w:sz w:val="24"/>
-          <w:lang w:val="en-US"/>
-        </w:rPr>
-        <w:t>}</w:t>
-      </w:r>
-    </w:p>
-    <w:p>
-      <w:pPr>
-        <w:spacing w:after="0"/>
-        <w:rPr>
-          <w:rFonts w:ascii="Times New Roman" w:hAnsi="Times New Roman" w:cs="Times New Roman"/>
-          <w:sz w:val="24"/>
-          <w:lang w:val="en-US"/>
-        </w:rPr>
-      </w:pPr>
-      <w:r>
-        <w:rPr>
-          <w:rFonts w:ascii="Times New Roman" w:hAnsi="Times New Roman" w:cs="Times New Roman"/>
-          <w:sz w:val="24"/>
-          <w:lang w:val="en-US"/>
-        </w:rPr>
-        <w:tab/>
-        <w:t>Nama Ayah</w:t>
-      </w:r>
-      <w:r>
-        <w:rPr>
-          <w:rFonts w:ascii="Times New Roman" w:hAnsi="Times New Roman" w:cs="Times New Roman"/>
-          <w:sz w:val="24"/>
-          <w:lang w:val="en-US"/>
-        </w:rPr>
-        <w:tab/>
-      </w:r>
-      <w:r>
-        <w:rPr>
-          <w:rFonts w:ascii="Times New Roman" w:hAnsi="Times New Roman" w:cs="Times New Roman"/>
-          <w:sz w:val="24"/>
-          <w:lang w:val="en-US"/>
-        </w:rPr>
-        <w:tab/>
-        <w:t>: ${ayah}</w:t>
-      </w:r>
-    </w:p>
-    <w:p>
-      <w:pPr>
-        <w:spacing w:after="0"/>
-        <w:rPr>
-          <w:rFonts w:ascii="Times New Roman" w:hAnsi="Times New Roman" w:cs="Times New Roman"/>
-          <w:sz w:val="24"/>
-          <w:lang w:val="en-US"/>
-        </w:rPr>
-      </w:pPr>
-      <w:r>
-        <w:rPr>
-          <w:rFonts w:ascii="Times New Roman" w:hAnsi="Times New Roman" w:cs="Times New Roman"/>
-          <w:sz w:val="24"/>
-          <w:lang w:val="en-US"/>
-        </w:rPr>
-        <w:tab/>
-      </w:r>
-      <w:proofErr w:type="spellStart"/>
-      <w:r>
-        <w:rPr>
-          <w:rFonts w:ascii="Times New Roman" w:hAnsi="Times New Roman" w:cs="Times New Roman"/>
-          <w:sz w:val="24"/>
-          <w:lang w:val="en-US"/>
-        </w:rPr>
-        <w:t>Alamat</w:t>
-      </w:r>
-      <w:proofErr w:type="spellEnd"/>
-      <w:r>
-        <w:rPr>
-          <w:rFonts w:ascii="Times New Roman" w:hAnsi="Times New Roman" w:cs="Times New Roman"/>
-          <w:sz w:val="24"/>
-          <w:lang w:val="en-US"/>
-        </w:rPr>
-        <w:tab/>
-      </w:r>
-      <w:r>
-        <w:rPr>
-          <w:rFonts w:ascii="Times New Roman" w:hAnsi="Times New Roman" w:cs="Times New Roman"/>
-          <w:sz w:val="24"/>
-          <w:lang w:val="en-US"/>
-        </w:rPr>
-        <w:tab/>
-      </w:r>
-      <w:r>
-        <w:rPr>
-          <w:rFonts w:ascii="Times New Roman" w:hAnsi="Times New Roman" w:cs="Times New Roman"/>
-          <w:sz w:val="24"/>
-          <w:lang w:val="en-US"/>
-        </w:rPr>
-        <w:tab/>
-        <w:t>: ${</w:t>
-      </w:r>
-      <w:proofErr w:type="spellStart"/>
-      <w:r>
-        <w:rPr>
-          <w:rFonts w:ascii="Times New Roman" w:hAnsi="Times New Roman" w:cs="Times New Roman"/>
-          <w:sz w:val="24"/>
-          <w:lang w:val="en-US"/>
-        </w:rPr>
-        <w:t>alamat</w:t>
-      </w:r>
-      <w:proofErr w:type="spellEnd"/>
-      <w:r>
-        <w:rPr>
-          <w:rFonts w:ascii="Times New Roman" w:hAnsi="Times New Roman" w:cs="Times New Roman"/>
-          <w:sz w:val="24"/>
-          <w:lang w:val="en-US"/>
-        </w:rPr>
-        <w:t>}</w:t>
-      </w:r>
-    </w:p>
-    <w:p>
-      <w:pPr>
-        <w:spacing w:after="0"/>
-        <w:rPr>
-          <w:rFonts w:ascii="Times New Roman" w:hAnsi="Times New Roman" w:cs="Times New Roman"/>
-          <w:sz w:val="24"/>
-          <w:lang w:val="en-US"/>
-        </w:rPr>
-      </w:pPr>
-      <w:r>
-        <w:rPr>
-          <w:rFonts w:ascii="Times New Roman" w:hAnsi="Times New Roman" w:cs="Times New Roman"/>
-          <w:sz w:val="24"/>
-          <w:lang w:val="en-US"/>
-        </w:rPr>
-        <w:tab/>
-      </w:r>
-    </w:p>
-    <w:p>
-      <w:pPr>
-        <w:spacing w:after="0"/>
-        <w:rPr>
-          <w:rFonts w:ascii="Times New Roman" w:hAnsi="Times New Roman" w:cs="Times New Roman"/>
-          <w:sz w:val="24"/>
-          <w:lang w:val="en-US"/>
-        </w:rPr>
-      </w:pPr>
-      <w:r>
-        <w:rPr>
-          <w:rFonts w:ascii="Times New Roman" w:hAnsi="Times New Roman" w:cs="Times New Roman"/>
-          <w:sz w:val="24"/>
-          <w:lang w:val="en-US"/>
-        </w:rPr>
-        <w:tab/>
-        <w:t xml:space="preserve">Nama </w:t>
-      </w:r>
-      <w:proofErr w:type="spellStart"/>
-      <w:r>
-        <w:rPr>
-          <w:rFonts w:ascii="Times New Roman" w:hAnsi="Times New Roman" w:cs="Times New Roman"/>
-          <w:sz w:val="24"/>
-          <w:lang w:val="en-US"/>
-        </w:rPr>
-        <w:t>Anak</w:t>
-      </w:r>
-      <w:proofErr w:type="spellEnd"/>
-      <w:r>
-        <w:rPr>
-          <w:rFonts w:ascii="Times New Roman" w:hAnsi="Times New Roman" w:cs="Times New Roman"/>
-          <w:sz w:val="24"/>
-          <w:lang w:val="en-US"/>
-        </w:rPr>
-        <w:tab/>
-      </w:r>
-      <w:r>
-        <w:rPr>
-          <w:rFonts w:ascii="Times New Roman" w:hAnsi="Times New Roman" w:cs="Times New Roman"/>
-          <w:sz w:val="24"/>
-          <w:lang w:val="en-US"/>
-        </w:rPr>
-        <w:tab/>
-        <w:t>: ${</w:t>
-      </w:r>
-      <w:proofErr w:type="spellStart"/>
-      <w:r>
-        <w:rPr>
-          <w:rFonts w:ascii="Times New Roman" w:hAnsi="Times New Roman" w:cs="Times New Roman"/>
-          <w:sz w:val="24"/>
-          <w:lang w:val="en-US"/>
-        </w:rPr>
-        <w:t>anak</w:t>
-      </w:r>
-      <w:proofErr w:type="spellEnd"/>
-      <w:r>
-        <w:rPr>
-          <w:rFonts w:ascii="Times New Roman" w:hAnsi="Times New Roman" w:cs="Times New Roman"/>
-          <w:sz w:val="24"/>
-          <w:lang w:val="en-US"/>
-        </w:rPr>
-        <w:t>}</w:t>
-      </w:r>
-    </w:p>
-    <w:p>
-      <w:pPr>
-        <w:spacing w:after="0"/>
-        <w:rPr>
-          <w:rFonts w:ascii="Times New Roman" w:hAnsi="Times New Roman" w:cs="Times New Roman"/>
-          <w:sz w:val="24"/>
-          <w:lang w:val="en-US"/>
-        </w:rPr>
-      </w:pPr>
-      <w:r>
-        <w:rPr>
-          <w:rFonts w:ascii="Times New Roman" w:hAnsi="Times New Roman" w:cs="Times New Roman"/>
-          <w:sz w:val="24"/>
-          <w:lang w:val="en-US"/>
-        </w:rPr>
-        <w:tab/>
-      </w:r>
-      <w:proofErr w:type="spellStart"/>
-      <w:r>
-        <w:rPr>
-          <w:rFonts w:ascii="Times New Roman" w:hAnsi="Times New Roman" w:cs="Times New Roman"/>
-          <w:sz w:val="24"/>
-          <w:lang w:val="en-US"/>
-        </w:rPr>
-        <w:t>Berat</w:t>
-      </w:r>
-      <w:proofErr w:type="spellEnd"/>
-      <w:r>
-        <w:rPr>
-          <w:rFonts w:ascii="Times New Roman" w:hAnsi="Times New Roman" w:cs="Times New Roman"/>
-          <w:sz w:val="24"/>
-          <w:lang w:val="en-US"/>
-        </w:rPr>
-        <w:t xml:space="preserve"> </w:t>
-      </w:r>
-      <w:proofErr w:type="spellStart"/>
-      <w:r>
-        <w:rPr>
-          <w:rFonts w:ascii="Times New Roman" w:hAnsi="Times New Roman" w:cs="Times New Roman"/>
-          <w:sz w:val="24"/>
-          <w:lang w:val="en-US"/>
-        </w:rPr>
-        <w:t>Badan</w:t>
-      </w:r>
-      <w:proofErr w:type="spellEnd"/>
-      <w:r>
-        <w:rPr>
-          <w:rFonts w:ascii="Times New Roman" w:hAnsi="Times New Roman" w:cs="Times New Roman"/>
-          <w:sz w:val="24"/>
-          <w:lang w:val="en-US"/>
-        </w:rPr>
-        <w:tab/>
-      </w:r>
-      <w:r>
-        <w:rPr>
-          <w:rFonts w:ascii="Times New Roman" w:hAnsi="Times New Roman" w:cs="Times New Roman"/>
-          <w:sz w:val="24"/>
-          <w:lang w:val="en-US"/>
-        </w:rPr>
-        <w:tab/>
-        <w:t>: ${bb}</w:t>
-      </w:r>
-      <w:r>
-        <w:rPr>
-          <w:rFonts w:ascii="Times New Roman" w:hAnsi="Times New Roman" w:cs="Times New Roman"/>
-          <w:sz w:val="24"/>
-          <w:lang w:val="en-US"/>
-        </w:rPr>
-        <w:t xml:space="preserve"> gram</w:t>
-      </w:r>
-    </w:p>
-    <w:p>
-      <w:pPr>
-        <w:spacing w:after="0"/>
-        <w:rPr>
-          <w:rFonts w:ascii="Times New Roman" w:hAnsi="Times New Roman" w:cs="Times New Roman"/>
-          <w:sz w:val="24"/>
-          <w:lang w:val="en-US"/>
-        </w:rPr>
-      </w:pPr>
-      <w:r>
-        <w:rPr>
-          <w:rFonts w:ascii="Times New Roman" w:hAnsi="Times New Roman" w:cs="Times New Roman"/>
-          <w:sz w:val="24"/>
-          <w:lang w:val="en-US"/>
-        </w:rPr>
-        <w:tab/>
-      </w:r>
-      <w:proofErr w:type="spellStart"/>
-      <w:r>
-        <w:rPr>
-          <w:rFonts w:ascii="Times New Roman" w:hAnsi="Times New Roman" w:cs="Times New Roman"/>
-          <w:sz w:val="24"/>
-          <w:lang w:val="en-US"/>
-        </w:rPr>
-        <w:t>Panjang</w:t>
-      </w:r>
-      <w:proofErr w:type="spellEnd"/>
-      <w:r>
-        <w:rPr>
-          <w:rFonts w:ascii="Times New Roman" w:hAnsi="Times New Roman" w:cs="Times New Roman"/>
-          <w:sz w:val="24"/>
-          <w:lang w:val="en-US"/>
-        </w:rPr>
-        <w:t xml:space="preserve"> </w:t>
-      </w:r>
-      <w:proofErr w:type="spellStart"/>
-      <w:r>
-        <w:rPr>
-          <w:rFonts w:ascii="Times New Roman" w:hAnsi="Times New Roman" w:cs="Times New Roman"/>
-          <w:sz w:val="24"/>
-          <w:lang w:val="en-US"/>
-        </w:rPr>
-        <w:t>Badan</w:t>
-      </w:r>
-      <w:proofErr w:type="spellEnd"/>
-      <w:r>
-        <w:rPr>
-          <w:rFonts w:ascii="Times New Roman" w:hAnsi="Times New Roman" w:cs="Times New Roman"/>
-          <w:sz w:val="24"/>
-          <w:lang w:val="en-US"/>
-        </w:rPr>
-        <w:tab/>
-      </w:r>
-      <w:r>
-        <w:rPr>
-          <w:rFonts w:ascii="Times New Roman" w:hAnsi="Times New Roman" w:cs="Times New Roman"/>
-          <w:sz w:val="24"/>
-          <w:lang w:val="en-US"/>
-        </w:rPr>
-        <w:t>: ${</w:t>
-      </w:r>
-      <w:proofErr w:type="spellStart"/>
-      <w:r>
-        <w:rPr>
-          <w:rFonts w:ascii="Times New Roman" w:hAnsi="Times New Roman" w:cs="Times New Roman"/>
-          <w:sz w:val="24"/>
-          <w:lang w:val="en-US"/>
-        </w:rPr>
-        <w:t>tb</w:t>
-      </w:r>
-      <w:proofErr w:type="spellEnd"/>
-      <w:r>
-        <w:rPr>
-          <w:rFonts w:ascii="Times New Roman" w:hAnsi="Times New Roman" w:cs="Times New Roman"/>
-          <w:sz w:val="24"/>
-          <w:lang w:val="en-US"/>
-        </w:rPr>
-        <w:t>}</w:t>
-      </w:r>
-      <w:r>
-        <w:rPr>
-          <w:rFonts w:ascii="Times New Roman" w:hAnsi="Times New Roman" w:cs="Times New Roman"/>
-          <w:sz w:val="24"/>
-          <w:lang w:val="en-US"/>
-        </w:rPr>
-        <w:t xml:space="preserve"> cm</w:t>
       </w:r>
       <w:bookmarkStart w:id="0" w:name="_GoBack"/>
       <w:bookmarkEnd w:id="0"/>
+    </w:p>
+    <w:p>
+      <w:pPr>
+        <w:spacing w:after="0"/>
+        <w:rPr>
+          <w:rFonts w:ascii="Times New Roman" w:hAnsi="Times New Roman" w:cs="Times New Roman"/>
+          <w:b/>
+          <w:sz w:val="24"/>
+          <w:lang w:val="en-US"/>
+        </w:rPr>
+      </w:pPr>
+    </w:p>
+    <w:p>
+      <w:pPr>
+        <w:spacing w:after="0"/>
+        <w:rPr>
+          <w:rFonts w:ascii="Times New Roman" w:hAnsi="Times New Roman" w:cs="Times New Roman"/>
+          <w:sz w:val="24"/>
+          <w:lang w:val="en-US"/>
+        </w:rPr>
+      </w:pPr>
+      <w:proofErr w:type="spellStart"/>
+      <w:r>
+        <w:rPr>
+          <w:rFonts w:ascii="Times New Roman" w:hAnsi="Times New Roman" w:cs="Times New Roman"/>
+          <w:sz w:val="24"/>
+          <w:lang w:val="en-US"/>
+        </w:rPr>
+        <w:t>Telah</w:t>
+      </w:r>
+      <w:proofErr w:type="spellEnd"/>
+      <w:r>
+        <w:rPr>
+          <w:rFonts w:ascii="Times New Roman" w:hAnsi="Times New Roman" w:cs="Times New Roman"/>
+          <w:sz w:val="24"/>
+          <w:lang w:val="en-US"/>
+        </w:rPr>
+        <w:t xml:space="preserve"> </w:t>
+      </w:r>
+      <w:proofErr w:type="spellStart"/>
+      <w:r>
+        <w:rPr>
+          <w:rFonts w:ascii="Times New Roman" w:hAnsi="Times New Roman" w:cs="Times New Roman"/>
+          <w:sz w:val="24"/>
+          <w:lang w:val="en-US"/>
+        </w:rPr>
+        <w:t>Lahir</w:t>
+      </w:r>
+      <w:proofErr w:type="spellEnd"/>
+      <w:r>
+        <w:rPr>
+          <w:rFonts w:ascii="Times New Roman" w:hAnsi="Times New Roman" w:cs="Times New Roman"/>
+          <w:sz w:val="24"/>
+          <w:lang w:val="en-US"/>
+        </w:rPr>
+        <w:t xml:space="preserve"> </w:t>
+      </w:r>
+      <w:proofErr w:type="spellStart"/>
+      <w:r>
+        <w:rPr>
+          <w:rFonts w:ascii="Times New Roman" w:hAnsi="Times New Roman" w:cs="Times New Roman"/>
+          <w:sz w:val="24"/>
+          <w:lang w:val="en-US"/>
+        </w:rPr>
+        <w:t>Pada</w:t>
+      </w:r>
+      <w:proofErr w:type="spellEnd"/>
+    </w:p>
+    <w:p>
+      <w:pPr>
+        <w:spacing w:after="0"/>
+        <w:rPr>
+          <w:rFonts w:ascii="Times New Roman" w:hAnsi="Times New Roman" w:cs="Times New Roman"/>
+          <w:sz w:val="24"/>
+          <w:lang w:val="en-US"/>
+        </w:rPr>
+      </w:pPr>
+      <w:r>
+        <w:rPr>
+          <w:rFonts w:ascii="Times New Roman" w:hAnsi="Times New Roman" w:cs="Times New Roman"/>
+          <w:sz w:val="24"/>
+          <w:lang w:val="en-US"/>
+        </w:rPr>
+        <w:tab/>
+        <w:t>Hari</w:t>
+      </w:r>
+      <w:r>
+        <w:rPr>
+          <w:rFonts w:ascii="Times New Roman" w:hAnsi="Times New Roman" w:cs="Times New Roman"/>
+          <w:sz w:val="24"/>
+          <w:lang w:val="en-US"/>
+        </w:rPr>
+        <w:tab/>
+      </w:r>
+      <w:r>
+        <w:rPr>
+          <w:rFonts w:ascii="Times New Roman" w:hAnsi="Times New Roman" w:cs="Times New Roman"/>
+          <w:sz w:val="24"/>
+          <w:lang w:val="en-US"/>
+        </w:rPr>
+        <w:tab/>
+      </w:r>
+      <w:r>
+        <w:rPr>
+          <w:rFonts w:ascii="Times New Roman" w:hAnsi="Times New Roman" w:cs="Times New Roman"/>
+          <w:sz w:val="24"/>
+          <w:lang w:val="en-US"/>
+        </w:rPr>
+        <w:tab/>
+        <w:t>: ${</w:t>
+      </w:r>
+      <w:proofErr w:type="spellStart"/>
+      <w:r>
+        <w:rPr>
+          <w:rFonts w:ascii="Times New Roman" w:hAnsi="Times New Roman" w:cs="Times New Roman"/>
+          <w:sz w:val="24"/>
+          <w:lang w:val="en-US"/>
+        </w:rPr>
+        <w:t>hari</w:t>
+      </w:r>
+      <w:proofErr w:type="spellEnd"/>
+      <w:r>
+        <w:rPr>
+          <w:rFonts w:ascii="Times New Roman" w:hAnsi="Times New Roman" w:cs="Times New Roman"/>
+          <w:sz w:val="24"/>
+          <w:lang w:val="en-US"/>
+        </w:rPr>
+        <w:t>}</w:t>
+      </w:r>
+    </w:p>
+    <w:p>
+      <w:pPr>
+        <w:spacing w:after="0"/>
+        <w:rPr>
+          <w:rFonts w:ascii="Times New Roman" w:hAnsi="Times New Roman" w:cs="Times New Roman"/>
+          <w:sz w:val="24"/>
+          <w:lang w:val="en-US"/>
+        </w:rPr>
+      </w:pPr>
+      <w:r>
+        <w:rPr>
+          <w:rFonts w:ascii="Times New Roman" w:hAnsi="Times New Roman" w:cs="Times New Roman"/>
+          <w:sz w:val="24"/>
+          <w:lang w:val="en-US"/>
+        </w:rPr>
+        <w:tab/>
+      </w:r>
+      <w:proofErr w:type="spellStart"/>
+      <w:r>
+        <w:rPr>
+          <w:rFonts w:ascii="Times New Roman" w:hAnsi="Times New Roman" w:cs="Times New Roman"/>
+          <w:sz w:val="24"/>
+          <w:lang w:val="en-US"/>
+        </w:rPr>
+        <w:t>Tanggal</w:t>
+      </w:r>
+      <w:proofErr w:type="spellEnd"/>
+      <w:r>
+        <w:rPr>
+          <w:rFonts w:ascii="Times New Roman" w:hAnsi="Times New Roman" w:cs="Times New Roman"/>
+          <w:sz w:val="24"/>
+          <w:lang w:val="en-US"/>
+        </w:rPr>
+        <w:tab/>
+      </w:r>
+      <w:r>
+        <w:rPr>
+          <w:rFonts w:ascii="Times New Roman" w:hAnsi="Times New Roman" w:cs="Times New Roman"/>
+          <w:sz w:val="24"/>
+          <w:lang w:val="en-US"/>
+        </w:rPr>
+        <w:tab/>
+      </w:r>
+      <w:r>
+        <w:rPr>
+          <w:rFonts w:ascii="Times New Roman" w:hAnsi="Times New Roman" w:cs="Times New Roman"/>
+          <w:sz w:val="24"/>
+          <w:lang w:val="en-US"/>
+        </w:rPr>
+        <w:t>: ${</w:t>
+      </w:r>
+      <w:proofErr w:type="spellStart"/>
+      <w:r>
+        <w:rPr>
+          <w:rFonts w:ascii="Times New Roman" w:hAnsi="Times New Roman" w:cs="Times New Roman"/>
+          <w:sz w:val="24"/>
+          <w:lang w:val="en-US"/>
+        </w:rPr>
+        <w:t>tgl</w:t>
+      </w:r>
+      <w:proofErr w:type="spellEnd"/>
+      <w:r>
+        <w:rPr>
+          <w:rFonts w:ascii="Times New Roman" w:hAnsi="Times New Roman" w:cs="Times New Roman"/>
+          <w:sz w:val="24"/>
+          <w:lang w:val="en-US"/>
+        </w:rPr>
+        <w:t>}</w:t>
+      </w:r>
+    </w:p>
+    <w:p>
+      <w:pPr>
+        <w:spacing w:after="0"/>
+        <w:rPr>
+          <w:rFonts w:ascii="Times New Roman" w:hAnsi="Times New Roman" w:cs="Times New Roman"/>
+          <w:sz w:val="24"/>
+          <w:lang w:val="en-US"/>
+        </w:rPr>
+      </w:pPr>
+      <w:r>
+        <w:rPr>
+          <w:rFonts w:ascii="Times New Roman" w:hAnsi="Times New Roman" w:cs="Times New Roman"/>
+          <w:sz w:val="24"/>
+          <w:lang w:val="en-US"/>
+        </w:rPr>
+        <w:tab/>
+      </w:r>
+      <w:proofErr w:type="spellStart"/>
+      <w:r>
+        <w:rPr>
+          <w:rFonts w:ascii="Times New Roman" w:hAnsi="Times New Roman" w:cs="Times New Roman"/>
+          <w:sz w:val="24"/>
+          <w:lang w:val="en-US"/>
+        </w:rPr>
+        <w:t>Waktu</w:t>
+      </w:r>
+      <w:proofErr w:type="spellEnd"/>
+      <w:r>
+        <w:rPr>
+          <w:rFonts w:ascii="Times New Roman" w:hAnsi="Times New Roman" w:cs="Times New Roman"/>
+          <w:sz w:val="24"/>
+          <w:lang w:val="en-US"/>
+        </w:rPr>
+        <w:tab/>
+      </w:r>
+      <w:r>
+        <w:rPr>
+          <w:rFonts w:ascii="Times New Roman" w:hAnsi="Times New Roman" w:cs="Times New Roman"/>
+          <w:sz w:val="24"/>
+          <w:lang w:val="en-US"/>
+        </w:rPr>
+        <w:tab/>
+      </w:r>
+      <w:r>
+        <w:rPr>
+          <w:rFonts w:ascii="Times New Roman" w:hAnsi="Times New Roman" w:cs="Times New Roman"/>
+          <w:sz w:val="24"/>
+          <w:lang w:val="en-US"/>
+        </w:rPr>
+        <w:tab/>
+        <w:t>: ${jam}</w:t>
+      </w:r>
+    </w:p>
+    <w:p>
+      <w:pPr>
+        <w:spacing w:after="0"/>
+        <w:rPr>
+          <w:rFonts w:ascii="Times New Roman" w:hAnsi="Times New Roman" w:cs="Times New Roman"/>
+          <w:sz w:val="24"/>
+          <w:lang w:val="en-US"/>
+        </w:rPr>
+      </w:pPr>
+      <w:r>
+        <w:rPr>
+          <w:rFonts w:ascii="Times New Roman" w:hAnsi="Times New Roman" w:cs="Times New Roman"/>
+          <w:sz w:val="24"/>
+          <w:lang w:val="en-US"/>
+        </w:rPr>
+        <w:t xml:space="preserve">Di </w:t>
+      </w:r>
+      <w:proofErr w:type="spellStart"/>
+      <w:r>
+        <w:rPr>
+          <w:rFonts w:ascii="Times New Roman" w:hAnsi="Times New Roman" w:cs="Times New Roman"/>
+          <w:sz w:val="24"/>
+          <w:lang w:val="en-US"/>
+        </w:rPr>
+        <w:t>Rumah</w:t>
+      </w:r>
+      <w:proofErr w:type="spellEnd"/>
+      <w:r>
+        <w:rPr>
+          <w:rFonts w:ascii="Times New Roman" w:hAnsi="Times New Roman" w:cs="Times New Roman"/>
+          <w:sz w:val="24"/>
+          <w:lang w:val="en-US"/>
+        </w:rPr>
+        <w:t xml:space="preserve"> </w:t>
+      </w:r>
+      <w:proofErr w:type="spellStart"/>
+      <w:r>
+        <w:rPr>
+          <w:rFonts w:ascii="Times New Roman" w:hAnsi="Times New Roman" w:cs="Times New Roman"/>
+          <w:sz w:val="24"/>
+          <w:lang w:val="en-US"/>
+        </w:rPr>
+        <w:t>Sakit</w:t>
+      </w:r>
+      <w:proofErr w:type="spellEnd"/>
+      <w:r>
+        <w:rPr>
+          <w:rFonts w:ascii="Times New Roman" w:hAnsi="Times New Roman" w:cs="Times New Roman"/>
+          <w:sz w:val="24"/>
+          <w:lang w:val="en-US"/>
+        </w:rPr>
+        <w:t xml:space="preserve"> PKU </w:t>
+      </w:r>
+      <w:proofErr w:type="spellStart"/>
+      <w:r>
+        <w:rPr>
+          <w:rFonts w:ascii="Times New Roman" w:hAnsi="Times New Roman" w:cs="Times New Roman"/>
+          <w:sz w:val="24"/>
+          <w:lang w:val="en-US"/>
+        </w:rPr>
+        <w:t>Muhammadiyah</w:t>
+      </w:r>
+      <w:proofErr w:type="spellEnd"/>
+      <w:r>
+        <w:rPr>
+          <w:rFonts w:ascii="Times New Roman" w:hAnsi="Times New Roman" w:cs="Times New Roman"/>
+          <w:sz w:val="24"/>
+          <w:lang w:val="en-US"/>
+        </w:rPr>
+        <w:t xml:space="preserve"> </w:t>
+      </w:r>
+      <w:proofErr w:type="spellStart"/>
+      <w:r>
+        <w:rPr>
+          <w:rFonts w:ascii="Times New Roman" w:hAnsi="Times New Roman" w:cs="Times New Roman"/>
+          <w:sz w:val="24"/>
+          <w:lang w:val="en-US"/>
+        </w:rPr>
+        <w:t>Sukoharjo</w:t>
+      </w:r>
+      <w:proofErr w:type="spellEnd"/>
+      <w:r>
+        <w:rPr>
+          <w:rFonts w:ascii="Times New Roman" w:hAnsi="Times New Roman" w:cs="Times New Roman"/>
+          <w:sz w:val="24"/>
+          <w:lang w:val="en-US"/>
+        </w:rPr>
+        <w:t xml:space="preserve"> </w:t>
+      </w:r>
+      <w:proofErr w:type="spellStart"/>
+      <w:r>
+        <w:rPr>
+          <w:rFonts w:ascii="Times New Roman" w:hAnsi="Times New Roman" w:cs="Times New Roman"/>
+          <w:sz w:val="24"/>
+          <w:lang w:val="en-US"/>
+        </w:rPr>
+        <w:t>seorang</w:t>
+      </w:r>
+      <w:proofErr w:type="spellEnd"/>
+      <w:r>
+        <w:rPr>
+          <w:rFonts w:ascii="Times New Roman" w:hAnsi="Times New Roman" w:cs="Times New Roman"/>
+          <w:sz w:val="24"/>
+          <w:lang w:val="en-US"/>
+        </w:rPr>
+        <w:t xml:space="preserve"> </w:t>
+      </w:r>
+      <w:proofErr w:type="spellStart"/>
+      <w:r>
+        <w:rPr>
+          <w:rFonts w:ascii="Times New Roman" w:hAnsi="Times New Roman" w:cs="Times New Roman"/>
+          <w:sz w:val="24"/>
+          <w:lang w:val="en-US"/>
+        </w:rPr>
+        <w:t>bayi</w:t>
+      </w:r>
+      <w:proofErr w:type="spellEnd"/>
+      <w:r>
+        <w:rPr>
+          <w:rFonts w:ascii="Times New Roman" w:hAnsi="Times New Roman" w:cs="Times New Roman"/>
+          <w:sz w:val="24"/>
+          <w:lang w:val="en-US"/>
+        </w:rPr>
+        <w:t xml:space="preserve"> ${</w:t>
+      </w:r>
+      <w:proofErr w:type="spellStart"/>
+      <w:r>
+        <w:rPr>
+          <w:rFonts w:ascii="Times New Roman" w:hAnsi="Times New Roman" w:cs="Times New Roman"/>
+          <w:sz w:val="24"/>
+          <w:lang w:val="en-US"/>
+        </w:rPr>
+        <w:t>kelamin</w:t>
+      </w:r>
+      <w:proofErr w:type="spellEnd"/>
+      <w:r>
+        <w:rPr>
+          <w:rFonts w:ascii="Times New Roman" w:hAnsi="Times New Roman" w:cs="Times New Roman"/>
+          <w:sz w:val="24"/>
+          <w:lang w:val="en-US"/>
+        </w:rPr>
+        <w:t xml:space="preserve">} </w:t>
+      </w:r>
+      <w:proofErr w:type="spellStart"/>
+      <w:r>
+        <w:rPr>
+          <w:rFonts w:ascii="Times New Roman" w:hAnsi="Times New Roman" w:cs="Times New Roman"/>
+          <w:sz w:val="24"/>
+          <w:lang w:val="en-US"/>
+        </w:rPr>
+        <w:t>hidup</w:t>
+      </w:r>
+      <w:proofErr w:type="spellEnd"/>
+      <w:r>
+        <w:rPr>
+          <w:rFonts w:ascii="Times New Roman" w:hAnsi="Times New Roman" w:cs="Times New Roman"/>
+          <w:sz w:val="24"/>
+          <w:lang w:val="en-US"/>
+        </w:rPr>
+        <w:t>.</w:t>
+      </w:r>
+    </w:p>
+    <w:p>
+      <w:pPr>
+        <w:spacing w:after="0"/>
+        <w:rPr>
+          <w:rFonts w:ascii="Times New Roman" w:hAnsi="Times New Roman" w:cs="Times New Roman"/>
+          <w:sz w:val="24"/>
+          <w:lang w:val="en-US"/>
+        </w:rPr>
+      </w:pPr>
+      <w:r>
+        <w:rPr>
+          <w:rFonts w:ascii="Times New Roman" w:hAnsi="Times New Roman" w:cs="Times New Roman"/>
+          <w:sz w:val="24"/>
+          <w:lang w:val="en-US"/>
+        </w:rPr>
+        <w:tab/>
+        <w:t xml:space="preserve">Nama </w:t>
+      </w:r>
+      <w:proofErr w:type="spellStart"/>
+      <w:r>
+        <w:rPr>
+          <w:rFonts w:ascii="Times New Roman" w:hAnsi="Times New Roman" w:cs="Times New Roman"/>
+          <w:sz w:val="24"/>
+          <w:lang w:val="en-US"/>
+        </w:rPr>
+        <w:t>Ibu</w:t>
+      </w:r>
+      <w:proofErr w:type="spellEnd"/>
+      <w:r>
+        <w:rPr>
+          <w:rFonts w:ascii="Times New Roman" w:hAnsi="Times New Roman" w:cs="Times New Roman"/>
+          <w:sz w:val="24"/>
+          <w:lang w:val="en-US"/>
+        </w:rPr>
+        <w:tab/>
+      </w:r>
+      <w:r>
+        <w:rPr>
+          <w:rFonts w:ascii="Times New Roman" w:hAnsi="Times New Roman" w:cs="Times New Roman"/>
+          <w:sz w:val="24"/>
+          <w:lang w:val="en-US"/>
+        </w:rPr>
+        <w:tab/>
+        <w:t>: ${</w:t>
+      </w:r>
+      <w:proofErr w:type="spellStart"/>
+      <w:r>
+        <w:rPr>
+          <w:rFonts w:ascii="Times New Roman" w:hAnsi="Times New Roman" w:cs="Times New Roman"/>
+          <w:sz w:val="24"/>
+          <w:lang w:val="en-US"/>
+        </w:rPr>
+        <w:t>ibu</w:t>
+      </w:r>
+      <w:proofErr w:type="spellEnd"/>
+      <w:r>
+        <w:rPr>
+          <w:rFonts w:ascii="Times New Roman" w:hAnsi="Times New Roman" w:cs="Times New Roman"/>
+          <w:sz w:val="24"/>
+          <w:lang w:val="en-US"/>
+        </w:rPr>
+        <w:t>}</w:t>
+      </w:r>
+    </w:p>
+    <w:p>
+      <w:pPr>
+        <w:spacing w:after="0"/>
+        <w:rPr>
+          <w:rFonts w:ascii="Times New Roman" w:hAnsi="Times New Roman" w:cs="Times New Roman"/>
+          <w:sz w:val="24"/>
+          <w:lang w:val="en-US"/>
+        </w:rPr>
+      </w:pPr>
+      <w:r>
+        <w:rPr>
+          <w:rFonts w:ascii="Times New Roman" w:hAnsi="Times New Roman" w:cs="Times New Roman"/>
+          <w:sz w:val="24"/>
+          <w:lang w:val="en-US"/>
+        </w:rPr>
+        <w:tab/>
+        <w:t>Nama Ayah</w:t>
+      </w:r>
+      <w:r>
+        <w:rPr>
+          <w:rFonts w:ascii="Times New Roman" w:hAnsi="Times New Roman" w:cs="Times New Roman"/>
+          <w:sz w:val="24"/>
+          <w:lang w:val="en-US"/>
+        </w:rPr>
+        <w:tab/>
+      </w:r>
+      <w:r>
+        <w:rPr>
+          <w:rFonts w:ascii="Times New Roman" w:hAnsi="Times New Roman" w:cs="Times New Roman"/>
+          <w:sz w:val="24"/>
+          <w:lang w:val="en-US"/>
+        </w:rPr>
+        <w:tab/>
+        <w:t>: ${ayah}</w:t>
+      </w:r>
+    </w:p>
+    <w:p>
+      <w:pPr>
+        <w:spacing w:after="0"/>
+        <w:rPr>
+          <w:rFonts w:ascii="Times New Roman" w:hAnsi="Times New Roman" w:cs="Times New Roman"/>
+          <w:sz w:val="24"/>
+          <w:lang w:val="en-US"/>
+        </w:rPr>
+      </w:pPr>
+      <w:r>
+        <w:rPr>
+          <w:rFonts w:ascii="Times New Roman" w:hAnsi="Times New Roman" w:cs="Times New Roman"/>
+          <w:sz w:val="24"/>
+          <w:lang w:val="en-US"/>
+        </w:rPr>
+        <w:tab/>
+      </w:r>
+      <w:proofErr w:type="spellStart"/>
+      <w:r>
+        <w:rPr>
+          <w:rFonts w:ascii="Times New Roman" w:hAnsi="Times New Roman" w:cs="Times New Roman"/>
+          <w:sz w:val="24"/>
+          <w:lang w:val="en-US"/>
+        </w:rPr>
+        <w:t>Alamat</w:t>
+      </w:r>
+      <w:proofErr w:type="spellEnd"/>
+      <w:r>
+        <w:rPr>
+          <w:rFonts w:ascii="Times New Roman" w:hAnsi="Times New Roman" w:cs="Times New Roman"/>
+          <w:sz w:val="24"/>
+          <w:lang w:val="en-US"/>
+        </w:rPr>
+        <w:tab/>
+      </w:r>
+      <w:r>
+        <w:rPr>
+          <w:rFonts w:ascii="Times New Roman" w:hAnsi="Times New Roman" w:cs="Times New Roman"/>
+          <w:sz w:val="24"/>
+          <w:lang w:val="en-US"/>
+        </w:rPr>
+        <w:tab/>
+      </w:r>
+      <w:r>
+        <w:rPr>
+          <w:rFonts w:ascii="Times New Roman" w:hAnsi="Times New Roman" w:cs="Times New Roman"/>
+          <w:sz w:val="24"/>
+          <w:lang w:val="en-US"/>
+        </w:rPr>
+        <w:tab/>
+        <w:t>: ${</w:t>
+      </w:r>
+      <w:proofErr w:type="spellStart"/>
+      <w:r>
+        <w:rPr>
+          <w:rFonts w:ascii="Times New Roman" w:hAnsi="Times New Roman" w:cs="Times New Roman"/>
+          <w:sz w:val="24"/>
+          <w:lang w:val="en-US"/>
+        </w:rPr>
+        <w:t>alamat</w:t>
+      </w:r>
+      <w:proofErr w:type="spellEnd"/>
+      <w:r>
+        <w:rPr>
+          <w:rFonts w:ascii="Times New Roman" w:hAnsi="Times New Roman" w:cs="Times New Roman"/>
+          <w:sz w:val="24"/>
+          <w:lang w:val="en-US"/>
+        </w:rPr>
+        <w:t>}</w:t>
+      </w:r>
+    </w:p>
+    <w:p>
+      <w:pPr>
+        <w:spacing w:after="0"/>
+        <w:rPr>
+          <w:rFonts w:ascii="Times New Roman" w:hAnsi="Times New Roman" w:cs="Times New Roman"/>
+          <w:sz w:val="24"/>
+          <w:lang w:val="en-US"/>
+        </w:rPr>
+      </w:pPr>
+      <w:r>
+        <w:rPr>
+          <w:rFonts w:ascii="Times New Roman" w:hAnsi="Times New Roman" w:cs="Times New Roman"/>
+          <w:sz w:val="24"/>
+          <w:lang w:val="en-US"/>
+        </w:rPr>
+        <w:tab/>
+      </w:r>
+    </w:p>
+    <w:p>
+      <w:pPr>
+        <w:spacing w:after="0"/>
+        <w:rPr>
+          <w:rFonts w:ascii="Times New Roman" w:hAnsi="Times New Roman" w:cs="Times New Roman"/>
+          <w:sz w:val="24"/>
+          <w:lang w:val="en-US"/>
+        </w:rPr>
+      </w:pPr>
+      <w:r>
+        <w:rPr>
+          <w:rFonts w:ascii="Times New Roman" w:hAnsi="Times New Roman" w:cs="Times New Roman"/>
+          <w:sz w:val="24"/>
+          <w:lang w:val="en-US"/>
+        </w:rPr>
+        <w:tab/>
+        <w:t xml:space="preserve">Nama </w:t>
+      </w:r>
+      <w:proofErr w:type="spellStart"/>
+      <w:r>
+        <w:rPr>
+          <w:rFonts w:ascii="Times New Roman" w:hAnsi="Times New Roman" w:cs="Times New Roman"/>
+          <w:sz w:val="24"/>
+          <w:lang w:val="en-US"/>
+        </w:rPr>
+        <w:t>Anak</w:t>
+      </w:r>
+      <w:proofErr w:type="spellEnd"/>
+      <w:r>
+        <w:rPr>
+          <w:rFonts w:ascii="Times New Roman" w:hAnsi="Times New Roman" w:cs="Times New Roman"/>
+          <w:sz w:val="24"/>
+          <w:lang w:val="en-US"/>
+        </w:rPr>
+        <w:tab/>
+      </w:r>
+      <w:r>
+        <w:rPr>
+          <w:rFonts w:ascii="Times New Roman" w:hAnsi="Times New Roman" w:cs="Times New Roman"/>
+          <w:sz w:val="24"/>
+          <w:lang w:val="en-US"/>
+        </w:rPr>
+        <w:tab/>
+        <w:t>: ${</w:t>
+      </w:r>
+      <w:proofErr w:type="spellStart"/>
+      <w:r>
+        <w:rPr>
+          <w:rFonts w:ascii="Times New Roman" w:hAnsi="Times New Roman" w:cs="Times New Roman"/>
+          <w:sz w:val="24"/>
+          <w:lang w:val="en-US"/>
+        </w:rPr>
+        <w:t>anak</w:t>
+      </w:r>
+      <w:proofErr w:type="spellEnd"/>
+      <w:r>
+        <w:rPr>
+          <w:rFonts w:ascii="Times New Roman" w:hAnsi="Times New Roman" w:cs="Times New Roman"/>
+          <w:sz w:val="24"/>
+          <w:lang w:val="en-US"/>
+        </w:rPr>
+        <w:t>}</w:t>
+      </w:r>
+    </w:p>
+    <w:p>
+      <w:pPr>
+        <w:spacing w:after="0"/>
+        <w:rPr>
+          <w:rFonts w:ascii="Times New Roman" w:hAnsi="Times New Roman" w:cs="Times New Roman"/>
+          <w:sz w:val="24"/>
+          <w:lang w:val="en-US"/>
+        </w:rPr>
+      </w:pPr>
+      <w:r>
+        <w:rPr>
+          <w:rFonts w:ascii="Times New Roman" w:hAnsi="Times New Roman" w:cs="Times New Roman"/>
+          <w:sz w:val="24"/>
+          <w:lang w:val="en-US"/>
+        </w:rPr>
+        <w:tab/>
+      </w:r>
+      <w:proofErr w:type="spellStart"/>
+      <w:r>
+        <w:rPr>
+          <w:rFonts w:ascii="Times New Roman" w:hAnsi="Times New Roman" w:cs="Times New Roman"/>
+          <w:sz w:val="24"/>
+          <w:lang w:val="en-US"/>
+        </w:rPr>
+        <w:t>Berat</w:t>
+      </w:r>
+      <w:proofErr w:type="spellEnd"/>
+      <w:r>
+        <w:rPr>
+          <w:rFonts w:ascii="Times New Roman" w:hAnsi="Times New Roman" w:cs="Times New Roman"/>
+          <w:sz w:val="24"/>
+          <w:lang w:val="en-US"/>
+        </w:rPr>
+        <w:t xml:space="preserve"> </w:t>
+      </w:r>
+      <w:proofErr w:type="spellStart"/>
+      <w:r>
+        <w:rPr>
+          <w:rFonts w:ascii="Times New Roman" w:hAnsi="Times New Roman" w:cs="Times New Roman"/>
+          <w:sz w:val="24"/>
+          <w:lang w:val="en-US"/>
+        </w:rPr>
+        <w:t>Badan</w:t>
+      </w:r>
+      <w:proofErr w:type="spellEnd"/>
+      <w:r>
+        <w:rPr>
+          <w:rFonts w:ascii="Times New Roman" w:hAnsi="Times New Roman" w:cs="Times New Roman"/>
+          <w:sz w:val="24"/>
+          <w:lang w:val="en-US"/>
+        </w:rPr>
+        <w:tab/>
+      </w:r>
+      <w:r>
+        <w:rPr>
+          <w:rFonts w:ascii="Times New Roman" w:hAnsi="Times New Roman" w:cs="Times New Roman"/>
+          <w:sz w:val="24"/>
+          <w:lang w:val="en-US"/>
+        </w:rPr>
+        <w:tab/>
+        <w:t>: ${bb}</w:t>
+      </w:r>
+      <w:r>
+        <w:rPr>
+          <w:rFonts w:ascii="Times New Roman" w:hAnsi="Times New Roman" w:cs="Times New Roman"/>
+          <w:sz w:val="24"/>
+          <w:lang w:val="en-US"/>
+        </w:rPr>
+        <w:t xml:space="preserve"> gram</w:t>
+      </w:r>
+    </w:p>
+    <w:p>
+      <w:pPr>
+        <w:spacing w:after="0"/>
+        <w:rPr>
+          <w:rFonts w:ascii="Times New Roman" w:hAnsi="Times New Roman" w:cs="Times New Roman"/>
+          <w:sz w:val="24"/>
+          <w:lang w:val="en-US"/>
+        </w:rPr>
+      </w:pPr>
+      <w:r>
+        <w:rPr>
+          <w:rFonts w:ascii="Times New Roman" w:hAnsi="Times New Roman" w:cs="Times New Roman"/>
+          <w:sz w:val="24"/>
+          <w:lang w:val="en-US"/>
+        </w:rPr>
+        <w:tab/>
+      </w:r>
+      <w:proofErr w:type="spellStart"/>
+      <w:r>
+        <w:rPr>
+          <w:rFonts w:ascii="Times New Roman" w:hAnsi="Times New Roman" w:cs="Times New Roman"/>
+          <w:sz w:val="24"/>
+          <w:lang w:val="en-US"/>
+        </w:rPr>
+        <w:t>Panjang</w:t>
+      </w:r>
+      <w:proofErr w:type="spellEnd"/>
+      <w:r>
+        <w:rPr>
+          <w:rFonts w:ascii="Times New Roman" w:hAnsi="Times New Roman" w:cs="Times New Roman"/>
+          <w:sz w:val="24"/>
+          <w:lang w:val="en-US"/>
+        </w:rPr>
+        <w:t xml:space="preserve"> </w:t>
+      </w:r>
+      <w:proofErr w:type="spellStart"/>
+      <w:r>
+        <w:rPr>
+          <w:rFonts w:ascii="Times New Roman" w:hAnsi="Times New Roman" w:cs="Times New Roman"/>
+          <w:sz w:val="24"/>
+          <w:lang w:val="en-US"/>
+        </w:rPr>
+        <w:t>Badan</w:t>
+      </w:r>
+      <w:proofErr w:type="spellEnd"/>
+      <w:r>
+        <w:rPr>
+          <w:rFonts w:ascii="Times New Roman" w:hAnsi="Times New Roman" w:cs="Times New Roman"/>
+          <w:sz w:val="24"/>
+          <w:lang w:val="en-US"/>
+        </w:rPr>
+        <w:tab/>
+      </w:r>
+      <w:r>
+        <w:rPr>
+          <w:rFonts w:ascii="Times New Roman" w:hAnsi="Times New Roman" w:cs="Times New Roman"/>
+          <w:sz w:val="24"/>
+          <w:lang w:val="en-US"/>
+        </w:rPr>
+        <w:t>: ${</w:t>
+      </w:r>
+      <w:proofErr w:type="spellStart"/>
+      <w:r>
+        <w:rPr>
+          <w:rFonts w:ascii="Times New Roman" w:hAnsi="Times New Roman" w:cs="Times New Roman"/>
+          <w:sz w:val="24"/>
+          <w:lang w:val="en-US"/>
+        </w:rPr>
+        <w:t>tb</w:t>
+      </w:r>
+      <w:proofErr w:type="spellEnd"/>
+      <w:r>
+        <w:rPr>
+          <w:rFonts w:ascii="Times New Roman" w:hAnsi="Times New Roman" w:cs="Times New Roman"/>
+          <w:sz w:val="24"/>
+          <w:lang w:val="en-US"/>
+        </w:rPr>
+        <w:t>}</w:t>
+      </w:r>
+      <w:r>
+        <w:rPr>
+          <w:rFonts w:ascii="Times New Roman" w:hAnsi="Times New Roman" w:cs="Times New Roman"/>
+          <w:sz w:val="24"/>
+          <w:lang w:val="en-US"/>
+        </w:rPr>
+        <w:t xml:space="preserve"> cm</w:t>
+      </w:r>
     </w:p>
     <w:p>
       <w:pPr>

</xml_diff>